<commit_message>
Se agregan IRAM 34504
Leyes de comercio
Codigo-de-Comercio-Argentino
</commit_message>
<xml_diff>
--- a/Proyecto Lenceria.docx
+++ b/Proyecto Lenceria.docx
@@ -847,7 +847,7 @@
         </w:rPr>
         <w:fldChar w:fldCharType="separate"/>
       </w:r>
-      <w:hyperlink w:anchor="_Toc403753861" w:history="1">
+      <w:hyperlink w:anchor="_Toc403755195" w:history="1">
         <w:r>
           <w:rPr>
             <w:rStyle w:val="Hipervnculo"/>
@@ -876,7 +876,7 @@
             <w:noProof/>
             <w:webHidden/>
           </w:rPr>
-          <w:instrText xml:space="preserve"> PAGEREF _Toc403753861 \h </w:instrText>
+          <w:instrText xml:space="preserve"> PAGEREF _Toc403755195 \h </w:instrText>
         </w:r>
         <w:r>
           <w:rPr>
@@ -919,7 +919,7 @@
           <w:lang w:val="es-AR" w:eastAsia="es-AR"/>
         </w:rPr>
       </w:pPr>
-      <w:hyperlink w:anchor="_Toc403753862" w:history="1">
+      <w:hyperlink w:anchor="_Toc403755196" w:history="1">
         <w:r>
           <w:rPr>
             <w:rStyle w:val="Hipervnculo"/>
@@ -948,7 +948,7 @@
             <w:noProof/>
             <w:webHidden/>
           </w:rPr>
-          <w:instrText xml:space="preserve"> PAGEREF _Toc403753862 \h </w:instrText>
+          <w:instrText xml:space="preserve"> PAGEREF _Toc403755196 \h </w:instrText>
         </w:r>
         <w:r>
           <w:rPr>
@@ -991,7 +991,7 @@
           <w:lang w:val="es-AR" w:eastAsia="es-AR"/>
         </w:rPr>
       </w:pPr>
-      <w:hyperlink w:anchor="_Toc403753863" w:history="1">
+      <w:hyperlink w:anchor="_Toc403755197" w:history="1">
         <w:r>
           <w:rPr>
             <w:rStyle w:val="Hipervnculo"/>
@@ -1020,7 +1020,7 @@
             <w:noProof/>
             <w:webHidden/>
           </w:rPr>
-          <w:instrText xml:space="preserve"> PAGEREF _Toc403753863 \h </w:instrText>
+          <w:instrText xml:space="preserve"> PAGEREF _Toc403755197 \h </w:instrText>
         </w:r>
         <w:r>
           <w:rPr>
@@ -1064,7 +1064,7 @@
           <w:lang w:val="es-AR" w:eastAsia="es-AR"/>
         </w:rPr>
       </w:pPr>
-      <w:hyperlink w:anchor="_Toc403753864" w:history="1">
+      <w:hyperlink w:anchor="_Toc403755198" w:history="1">
         <w:r>
           <w:rPr>
             <w:rStyle w:val="Hipervnculo"/>
@@ -1111,7 +1111,7 @@
             <w:noProof/>
             <w:webHidden/>
           </w:rPr>
-          <w:instrText xml:space="preserve"> PAGEREF _Toc403753864 \h </w:instrText>
+          <w:instrText xml:space="preserve"> PAGEREF _Toc403755198 \h </w:instrText>
         </w:r>
         <w:r>
           <w:rPr>
@@ -1155,7 +1155,7 @@
           <w:lang w:val="es-AR" w:eastAsia="es-AR"/>
         </w:rPr>
       </w:pPr>
-      <w:hyperlink w:anchor="_Toc403753865" w:history="1">
+      <w:hyperlink w:anchor="_Toc403755199" w:history="1">
         <w:r>
           <w:rPr>
             <w:rStyle w:val="Hipervnculo"/>
@@ -1202,7 +1202,7 @@
             <w:noProof/>
             <w:webHidden/>
           </w:rPr>
-          <w:instrText xml:space="preserve"> PAGEREF _Toc403753865 \h </w:instrText>
+          <w:instrText xml:space="preserve"> PAGEREF _Toc403755199 \h </w:instrText>
         </w:r>
         <w:r>
           <w:rPr>
@@ -1246,7 +1246,7 @@
           <w:lang w:val="es-AR" w:eastAsia="es-AR"/>
         </w:rPr>
       </w:pPr>
-      <w:hyperlink w:anchor="_Toc403753866" w:history="1">
+      <w:hyperlink w:anchor="_Toc403755200" w:history="1">
         <w:r>
           <w:rPr>
             <w:rStyle w:val="Hipervnculo"/>
@@ -1293,7 +1293,7 @@
             <w:noProof/>
             <w:webHidden/>
           </w:rPr>
-          <w:instrText xml:space="preserve"> PAGEREF _Toc403753866 \h </w:instrText>
+          <w:instrText xml:space="preserve"> PAGEREF _Toc403755200 \h </w:instrText>
         </w:r>
         <w:r>
           <w:rPr>
@@ -1337,7 +1337,7 @@
           <w:lang w:val="es-AR" w:eastAsia="es-AR"/>
         </w:rPr>
       </w:pPr>
-      <w:hyperlink w:anchor="_Toc403753867" w:history="1">
+      <w:hyperlink w:anchor="_Toc403755201" w:history="1">
         <w:r>
           <w:rPr>
             <w:rStyle w:val="Hipervnculo"/>
@@ -1384,7 +1384,7 @@
             <w:noProof/>
             <w:webHidden/>
           </w:rPr>
-          <w:instrText xml:space="preserve"> PAGEREF _Toc403753867 \h </w:instrText>
+          <w:instrText xml:space="preserve"> PAGEREF _Toc403755201 \h </w:instrText>
         </w:r>
         <w:r>
           <w:rPr>
@@ -1428,7 +1428,7 @@
           <w:lang w:val="es-AR" w:eastAsia="es-AR"/>
         </w:rPr>
       </w:pPr>
-      <w:hyperlink w:anchor="_Toc403753868" w:history="1">
+      <w:hyperlink w:anchor="_Toc403755202" w:history="1">
         <w:r>
           <w:rPr>
             <w:rStyle w:val="Hipervnculo"/>
@@ -1474,7 +1474,7 @@
             <w:noProof/>
             <w:webHidden/>
           </w:rPr>
-          <w:instrText xml:space="preserve"> PAGEREF _Toc403753868 \h </w:instrText>
+          <w:instrText xml:space="preserve"> PAGEREF _Toc403755202 \h </w:instrText>
         </w:r>
         <w:r>
           <w:rPr>
@@ -1518,7 +1518,7 @@
           <w:lang w:val="es-AR" w:eastAsia="es-AR"/>
         </w:rPr>
       </w:pPr>
-      <w:hyperlink w:anchor="_Toc403753869" w:history="1">
+      <w:hyperlink w:anchor="_Toc403755203" w:history="1">
         <w:r>
           <w:rPr>
             <w:rStyle w:val="Hipervnculo"/>
@@ -1564,7 +1564,7 @@
             <w:noProof/>
             <w:webHidden/>
           </w:rPr>
-          <w:instrText xml:space="preserve"> PAGEREF _Toc403753869 \h </w:instrText>
+          <w:instrText xml:space="preserve"> PAGEREF _Toc403755203 \h </w:instrText>
         </w:r>
         <w:r>
           <w:rPr>
@@ -1608,7 +1608,7 @@
           <w:lang w:val="es-AR" w:eastAsia="es-AR"/>
         </w:rPr>
       </w:pPr>
-      <w:hyperlink w:anchor="_Toc403753870" w:history="1">
+      <w:hyperlink w:anchor="_Toc403755204" w:history="1">
         <w:r>
           <w:rPr>
             <w:rStyle w:val="Hipervnculo"/>
@@ -1655,7 +1655,7 @@
             <w:noProof/>
             <w:webHidden/>
           </w:rPr>
-          <w:instrText xml:space="preserve"> PAGEREF _Toc403753870 \h </w:instrText>
+          <w:instrText xml:space="preserve"> PAGEREF _Toc403755204 \h </w:instrText>
         </w:r>
         <w:r>
           <w:rPr>
@@ -1699,7 +1699,7 @@
           <w:lang w:val="es-AR" w:eastAsia="es-AR"/>
         </w:rPr>
       </w:pPr>
-      <w:hyperlink w:anchor="_Toc403753871" w:history="1">
+      <w:hyperlink w:anchor="_Toc403755205" w:history="1">
         <w:r>
           <w:rPr>
             <w:rStyle w:val="Hipervnculo"/>
@@ -1745,7 +1745,7 @@
             <w:noProof/>
             <w:webHidden/>
           </w:rPr>
-          <w:instrText xml:space="preserve"> PAGEREF _Toc403753871 \h </w:instrText>
+          <w:instrText xml:space="preserve"> PAGEREF _Toc403755205 \h </w:instrText>
         </w:r>
         <w:r>
           <w:rPr>
@@ -1789,7 +1789,7 @@
           <w:lang w:val="es-AR" w:eastAsia="es-AR"/>
         </w:rPr>
       </w:pPr>
-      <w:hyperlink w:anchor="_Toc403753872" w:history="1">
+      <w:hyperlink w:anchor="_Toc403755206" w:history="1">
         <w:r>
           <w:rPr>
             <w:rStyle w:val="Hipervnculo"/>
@@ -1835,7 +1835,7 @@
             <w:noProof/>
             <w:webHidden/>
           </w:rPr>
-          <w:instrText xml:space="preserve"> PAGEREF _Toc403753872 \h </w:instrText>
+          <w:instrText xml:space="preserve"> PAGEREF _Toc403755206 \h </w:instrText>
         </w:r>
         <w:r>
           <w:rPr>
@@ -1879,7 +1879,7 @@
           <w:lang w:val="es-AR" w:eastAsia="es-AR"/>
         </w:rPr>
       </w:pPr>
-      <w:hyperlink w:anchor="_Toc403753873" w:history="1">
+      <w:hyperlink w:anchor="_Toc403755207" w:history="1">
         <w:r>
           <w:rPr>
             <w:rStyle w:val="Hipervnculo"/>
@@ -1925,96 +1925,7 @@
             <w:noProof/>
             <w:webHidden/>
           </w:rPr>
-          <w:instrText xml:space="preserve"> PAGEREF _Toc403753873 \h </w:instrText>
-        </w:r>
-        <w:r>
-          <w:rPr>
-            <w:noProof/>
-            <w:webHidden/>
-          </w:rPr>
-        </w:r>
-        <w:r>
-          <w:rPr>
-            <w:noProof/>
-            <w:webHidden/>
-          </w:rPr>
-          <w:fldChar w:fldCharType="separate"/>
-        </w:r>
-        <w:r>
-          <w:rPr>
-            <w:noProof/>
-            <w:webHidden/>
-          </w:rPr>
-          <w:t>13</w:t>
-        </w:r>
-        <w:r>
-          <w:rPr>
-            <w:noProof/>
-            <w:webHidden/>
-          </w:rPr>
-          <w:fldChar w:fldCharType="end"/>
-        </w:r>
-      </w:hyperlink>
-    </w:p>
-    <w:p>
-      <w:pPr>
-        <w:pStyle w:val="TDC3"/>
-        <w:tabs>
-          <w:tab w:val="left" w:pos="1500"/>
-          <w:tab w:val="right" w:leader="dot" w:pos="9743"/>
-        </w:tabs>
-        <w:rPr>
-          <w:rFonts w:asciiTheme="minorHAnsi" w:eastAsiaTheme="minorEastAsia" w:hAnsiTheme="minorHAnsi" w:cstheme="minorBidi"/>
-          <w:noProof/>
-          <w:lang w:val="es-AR" w:eastAsia="es-AR"/>
-        </w:rPr>
-      </w:pPr>
-      <w:hyperlink w:anchor="_Toc403753874" w:history="1">
-        <w:r>
-          <w:rPr>
-            <w:rStyle w:val="Hipervnculo"/>
-            <w:rFonts w:ascii="Verdana" w:hAnsi="Verdana"/>
-            <w:noProof/>
-          </w:rPr>
-          <w:t>......6.5</w:t>
-        </w:r>
-        <w:r>
-          <w:rPr>
-            <w:rFonts w:asciiTheme="minorHAnsi" w:eastAsiaTheme="minorEastAsia" w:hAnsiTheme="minorHAnsi" w:cstheme="minorBidi"/>
-            <w:noProof/>
-            <w:lang w:val="es-AR" w:eastAsia="es-AR"/>
-          </w:rPr>
-          <w:tab/>
-        </w:r>
-        <w:r>
-          <w:rPr>
-            <w:rStyle w:val="Hipervnculo"/>
-            <w:rFonts w:ascii="Verdana" w:hAnsi="Verdana" w:cs="Verdana"/>
-            <w:noProof/>
-            <w:lang w:val="es-AR"/>
-          </w:rPr>
-          <w:t>Minuta-1</w:t>
-        </w:r>
-        <w:r>
-          <w:rPr>
-            <w:noProof/>
-            <w:webHidden/>
-          </w:rPr>
-          <w:tab/>
-        </w:r>
-        <w:r>
-          <w:rPr>
-            <w:noProof/>
-            <w:webHidden/>
-          </w:rPr>
-          <w:fldChar w:fldCharType="begin"/>
-        </w:r>
-        <w:r>
-          <w:rPr>
-            <w:noProof/>
-            <w:webHidden/>
-          </w:rPr>
-          <w:instrText xml:space="preserve"> PAGEREF _Toc403753874 \h </w:instrText>
+          <w:instrText xml:space="preserve"> PAGEREF _Toc403755207 \h </w:instrText>
         </w:r>
         <w:r>
           <w:rPr>
@@ -2058,7 +1969,7 @@
           <w:lang w:val="es-AR" w:eastAsia="es-AR"/>
         </w:rPr>
       </w:pPr>
-      <w:hyperlink w:anchor="_Toc403753875" w:history="1">
+      <w:hyperlink w:anchor="_Toc403755208" w:history="1">
         <w:r>
           <w:rPr>
             <w:rStyle w:val="Hipervnculo"/>
@@ -2104,7 +2015,7 @@
             <w:noProof/>
             <w:webHidden/>
           </w:rPr>
-          <w:instrText xml:space="preserve"> PAGEREF _Toc403753875 \h </w:instrText>
+          <w:instrText xml:space="preserve"> PAGEREF _Toc403755208 \h </w:instrText>
         </w:r>
         <w:r>
           <w:rPr>
@@ -2124,7 +2035,7 @@
             <w:noProof/>
             <w:webHidden/>
           </w:rPr>
-          <w:t>13</w:t>
+          <w:t>14</w:t>
         </w:r>
         <w:r>
           <w:rPr>
@@ -2148,7 +2059,7 @@
           <w:lang w:val="es-AR" w:eastAsia="es-AR"/>
         </w:rPr>
       </w:pPr>
-      <w:hyperlink w:anchor="_Toc403753876" w:history="1">
+      <w:hyperlink w:anchor="_Toc403755209" w:history="1">
         <w:r>
           <w:rPr>
             <w:rStyle w:val="Hipervnculo"/>
@@ -2195,7 +2106,7 @@
             <w:noProof/>
             <w:webHidden/>
           </w:rPr>
-          <w:instrText xml:space="preserve"> PAGEREF _Toc403753876 \h </w:instrText>
+          <w:instrText xml:space="preserve"> PAGEREF _Toc403755209 \h </w:instrText>
         </w:r>
         <w:r>
           <w:rPr>
@@ -2239,7 +2150,7 @@
           <w:lang w:val="es-AR" w:eastAsia="es-AR"/>
         </w:rPr>
       </w:pPr>
-      <w:hyperlink w:anchor="_Toc403753877" w:history="1">
+      <w:hyperlink w:anchor="_Toc403755210" w:history="1">
         <w:r>
           <w:rPr>
             <w:rStyle w:val="Hipervnculo"/>
@@ -2285,7 +2196,7 @@
             <w:noProof/>
             <w:webHidden/>
           </w:rPr>
-          <w:instrText xml:space="preserve"> PAGEREF _Toc403753877 \h </w:instrText>
+          <w:instrText xml:space="preserve"> PAGEREF _Toc403755210 \h </w:instrText>
         </w:r>
         <w:r>
           <w:rPr>
@@ -2329,7 +2240,7 @@
           <w:lang w:val="es-AR" w:eastAsia="es-AR"/>
         </w:rPr>
       </w:pPr>
-      <w:hyperlink w:anchor="_Toc403753878" w:history="1">
+      <w:hyperlink w:anchor="_Toc403755211" w:history="1">
         <w:r>
           <w:rPr>
             <w:rStyle w:val="Hipervnculo"/>
@@ -2375,7 +2286,7 @@
             <w:noProof/>
             <w:webHidden/>
           </w:rPr>
-          <w:instrText xml:space="preserve"> PAGEREF _Toc403753878 \h </w:instrText>
+          <w:instrText xml:space="preserve"> PAGEREF _Toc403755211 \h </w:instrText>
         </w:r>
         <w:r>
           <w:rPr>
@@ -2419,7 +2330,7 @@
           <w:lang w:val="es-AR" w:eastAsia="es-AR"/>
         </w:rPr>
       </w:pPr>
-      <w:hyperlink w:anchor="_Toc403753879" w:history="1">
+      <w:hyperlink w:anchor="_Toc403755212" w:history="1">
         <w:r>
           <w:rPr>
             <w:rStyle w:val="Hipervnculo"/>
@@ -2465,7 +2376,7 @@
             <w:noProof/>
             <w:webHidden/>
           </w:rPr>
-          <w:instrText xml:space="preserve"> PAGEREF _Toc403753879 \h </w:instrText>
+          <w:instrText xml:space="preserve"> PAGEREF _Toc403755212 \h </w:instrText>
         </w:r>
         <w:r>
           <w:rPr>
@@ -2509,7 +2420,7 @@
           <w:lang w:val="es-AR" w:eastAsia="es-AR"/>
         </w:rPr>
       </w:pPr>
-      <w:hyperlink w:anchor="_Toc403753880" w:history="1">
+      <w:hyperlink w:anchor="_Toc403755213" w:history="1">
         <w:r>
           <w:rPr>
             <w:rStyle w:val="Hipervnculo"/>
@@ -2555,7 +2466,7 @@
             <w:noProof/>
             <w:webHidden/>
           </w:rPr>
-          <w:instrText xml:space="preserve"> PAGEREF _Toc403753880 \h </w:instrText>
+          <w:instrText xml:space="preserve"> PAGEREF _Toc403755213 \h </w:instrText>
         </w:r>
         <w:r>
           <w:rPr>
@@ -2599,7 +2510,7 @@
           <w:lang w:val="es-AR" w:eastAsia="es-AR"/>
         </w:rPr>
       </w:pPr>
-      <w:hyperlink w:anchor="_Toc403753881" w:history="1">
+      <w:hyperlink w:anchor="_Toc403755214" w:history="1">
         <w:r>
           <w:rPr>
             <w:rStyle w:val="Hipervnculo"/>
@@ -2624,7 +2535,25 @@
             <w:noProof/>
             <w:lang w:val="es-AR"/>
           </w:rPr>
-          <w:t>Organigrama</w:t>
+          <w:t>O</w:t>
+        </w:r>
+        <w:r>
+          <w:rPr>
+            <w:rStyle w:val="Hipervnculo"/>
+            <w:rFonts w:ascii="Verdana" w:hAnsi="Verdana"/>
+            <w:noProof/>
+            <w:lang w:val="es-AR"/>
+          </w:rPr>
+          <w:t>r</w:t>
+        </w:r>
+        <w:r>
+          <w:rPr>
+            <w:rStyle w:val="Hipervnculo"/>
+            <w:rFonts w:ascii="Verdana" w:hAnsi="Verdana"/>
+            <w:noProof/>
+            <w:lang w:val="es-AR"/>
+          </w:rPr>
+          <w:t>ganigrama</w:t>
         </w:r>
         <w:r>
           <w:rPr>
@@ -2645,7 +2574,7 @@
             <w:noProof/>
             <w:webHidden/>
           </w:rPr>
-          <w:instrText xml:space="preserve"> PAGEREF _Toc403753881 \h </w:instrText>
+          <w:instrText xml:space="preserve"> PAGEREF _Toc403755214 \h </w:instrText>
         </w:r>
         <w:r>
           <w:rPr>
@@ -2689,7 +2618,7 @@
           <w:lang w:val="es-AR" w:eastAsia="es-AR"/>
         </w:rPr>
       </w:pPr>
-      <w:hyperlink w:anchor="_Toc403753882" w:history="1">
+      <w:hyperlink w:anchor="_Toc403755215" w:history="1">
         <w:r>
           <w:rPr>
             <w:rStyle w:val="Hipervnculo"/>
@@ -2735,7 +2664,7 @@
             <w:noProof/>
             <w:webHidden/>
           </w:rPr>
-          <w:instrText xml:space="preserve"> PAGEREF _Toc403753882 \h </w:instrText>
+          <w:instrText xml:space="preserve"> PAGEREF _Toc403755215 \h </w:instrText>
         </w:r>
         <w:r>
           <w:rPr>
@@ -2779,7 +2708,7 @@
           <w:lang w:val="es-AR" w:eastAsia="es-AR"/>
         </w:rPr>
       </w:pPr>
-      <w:hyperlink w:anchor="_Toc403753883" w:history="1">
+      <w:hyperlink w:anchor="_Toc403755216" w:history="1">
         <w:r>
           <w:rPr>
             <w:rStyle w:val="Hipervnculo"/>
@@ -2825,7 +2754,7 @@
             <w:noProof/>
             <w:webHidden/>
           </w:rPr>
-          <w:instrText xml:space="preserve"> PAGEREF _Toc403753883 \h </w:instrText>
+          <w:instrText xml:space="preserve"> PAGEREF _Toc403755216 \h </w:instrText>
         </w:r>
         <w:r>
           <w:rPr>
@@ -2869,7 +2798,7 @@
           <w:lang w:val="es-AR" w:eastAsia="es-AR"/>
         </w:rPr>
       </w:pPr>
-      <w:hyperlink w:anchor="_Toc403753884" w:history="1">
+      <w:hyperlink w:anchor="_Toc403755217" w:history="1">
         <w:r>
           <w:rPr>
             <w:rStyle w:val="Hipervnculo"/>
@@ -2916,7 +2845,7 @@
             <w:noProof/>
             <w:webHidden/>
           </w:rPr>
-          <w:instrText xml:space="preserve"> PAGEREF _Toc403753884 \h </w:instrText>
+          <w:instrText xml:space="preserve"> PAGEREF _Toc403755217 \h </w:instrText>
         </w:r>
         <w:r>
           <w:rPr>
@@ -2960,7 +2889,7 @@
           <w:lang w:val="es-AR" w:eastAsia="es-AR"/>
         </w:rPr>
       </w:pPr>
-      <w:hyperlink w:anchor="_Toc403753885" w:history="1">
+      <w:hyperlink w:anchor="_Toc403755218" w:history="1">
         <w:r>
           <w:rPr>
             <w:rStyle w:val="Hipervnculo"/>
@@ -3006,7 +2935,7 @@
             <w:noProof/>
             <w:webHidden/>
           </w:rPr>
-          <w:instrText xml:space="preserve"> PAGEREF _Toc403753885 \h </w:instrText>
+          <w:instrText xml:space="preserve"> PAGEREF _Toc403755218 \h </w:instrText>
         </w:r>
         <w:r>
           <w:rPr>
@@ -3050,7 +2979,7 @@
           <w:lang w:val="es-AR" w:eastAsia="es-AR"/>
         </w:rPr>
       </w:pPr>
-      <w:hyperlink w:anchor="_Toc403753886" w:history="1">
+      <w:hyperlink w:anchor="_Toc403755219" w:history="1">
         <w:r>
           <w:rPr>
             <w:rStyle w:val="Hipervnculo"/>
@@ -3096,7 +3025,7 @@
             <w:noProof/>
             <w:webHidden/>
           </w:rPr>
-          <w:instrText xml:space="preserve"> PAGEREF _Toc403753886 \h </w:instrText>
+          <w:instrText xml:space="preserve"> PAGEREF _Toc403755219 \h </w:instrText>
         </w:r>
         <w:r>
           <w:rPr>
@@ -3140,7 +3069,7 @@
           <w:lang w:val="es-AR" w:eastAsia="es-AR"/>
         </w:rPr>
       </w:pPr>
-      <w:hyperlink w:anchor="_Toc403753887" w:history="1">
+      <w:hyperlink w:anchor="_Toc403755220" w:history="1">
         <w:r>
           <w:rPr>
             <w:rStyle w:val="Hipervnculo"/>
@@ -3186,7 +3115,7 @@
             <w:noProof/>
             <w:webHidden/>
           </w:rPr>
-          <w:instrText xml:space="preserve"> PAGEREF _Toc403753887 \h </w:instrText>
+          <w:instrText xml:space="preserve"> PAGEREF _Toc403755220 \h </w:instrText>
         </w:r>
         <w:r>
           <w:rPr>
@@ -3230,7 +3159,7 @@
           <w:lang w:val="es-AR" w:eastAsia="es-AR"/>
         </w:rPr>
       </w:pPr>
-      <w:hyperlink w:anchor="_Toc403753888" w:history="1">
+      <w:hyperlink w:anchor="_Toc403755221" w:history="1">
         <w:r>
           <w:rPr>
             <w:rStyle w:val="Hipervnculo"/>
@@ -3276,7 +3205,7 @@
             <w:noProof/>
             <w:webHidden/>
           </w:rPr>
-          <w:instrText xml:space="preserve"> PAGEREF _Toc403753888 \h </w:instrText>
+          <w:instrText xml:space="preserve"> PAGEREF _Toc403755221 \h </w:instrText>
         </w:r>
         <w:r>
           <w:rPr>
@@ -3320,7 +3249,7 @@
           <w:lang w:val="es-AR" w:eastAsia="es-AR"/>
         </w:rPr>
       </w:pPr>
-      <w:hyperlink w:anchor="_Toc403753889" w:history="1">
+      <w:hyperlink w:anchor="_Toc403755222" w:history="1">
         <w:r>
           <w:rPr>
             <w:rStyle w:val="Hipervnculo"/>
@@ -3366,7 +3295,7 @@
             <w:noProof/>
             <w:webHidden/>
           </w:rPr>
-          <w:instrText xml:space="preserve"> PAGEREF _Toc403753889 \h </w:instrText>
+          <w:instrText xml:space="preserve"> PAGEREF _Toc403755222 \h </w:instrText>
         </w:r>
         <w:r>
           <w:rPr>
@@ -3410,7 +3339,7 @@
           <w:lang w:val="es-AR" w:eastAsia="es-AR"/>
         </w:rPr>
       </w:pPr>
-      <w:hyperlink w:anchor="_Toc403753890" w:history="1">
+      <w:hyperlink w:anchor="_Toc403755223" w:history="1">
         <w:r>
           <w:rPr>
             <w:rStyle w:val="Hipervnculo"/>
@@ -3456,7 +3385,7 @@
             <w:noProof/>
             <w:webHidden/>
           </w:rPr>
-          <w:instrText xml:space="preserve"> PAGEREF _Toc403753890 \h </w:instrText>
+          <w:instrText xml:space="preserve"> PAGEREF _Toc403755223 \h </w:instrText>
         </w:r>
         <w:r>
           <w:rPr>
@@ -3500,7 +3429,7 @@
           <w:lang w:val="es-AR" w:eastAsia="es-AR"/>
         </w:rPr>
       </w:pPr>
-      <w:hyperlink w:anchor="_Toc403753891" w:history="1">
+      <w:hyperlink w:anchor="_Toc403755224" w:history="1">
         <w:r>
           <w:rPr>
             <w:rStyle w:val="Hipervnculo"/>
@@ -3546,7 +3475,7 @@
             <w:noProof/>
             <w:webHidden/>
           </w:rPr>
-          <w:instrText xml:space="preserve"> PAGEREF _Toc403753891 \h </w:instrText>
+          <w:instrText xml:space="preserve"> PAGEREF _Toc403755224 \h </w:instrText>
         </w:r>
         <w:r>
           <w:rPr>
@@ -3589,7 +3518,7 @@
           <w:lang w:val="es-AR" w:eastAsia="es-AR"/>
         </w:rPr>
       </w:pPr>
-      <w:hyperlink w:anchor="_Toc403753892" w:history="1">
+      <w:hyperlink w:anchor="_Toc403755225" w:history="1">
         <w:r>
           <w:rPr>
             <w:rStyle w:val="Hipervnculo"/>
@@ -3618,7 +3547,7 @@
             <w:noProof/>
             <w:webHidden/>
           </w:rPr>
-          <w:instrText xml:space="preserve"> PAGEREF _Toc403753892 \h </w:instrText>
+          <w:instrText xml:space="preserve"> PAGEREF _Toc403755225 \h </w:instrText>
         </w:r>
         <w:r>
           <w:rPr>
@@ -3661,7 +3590,7 @@
           <w:lang w:val="es-AR" w:eastAsia="es-AR"/>
         </w:rPr>
       </w:pPr>
-      <w:hyperlink w:anchor="_Toc403753893" w:history="1">
+      <w:hyperlink w:anchor="_Toc403755226" w:history="1">
         <w:r>
           <w:rPr>
             <w:rStyle w:val="Hipervnculo"/>
@@ -3690,7 +3619,7 @@
             <w:noProof/>
             <w:webHidden/>
           </w:rPr>
-          <w:instrText xml:space="preserve"> PAGEREF _Toc403753893 \h </w:instrText>
+          <w:instrText xml:space="preserve"> PAGEREF _Toc403755226 \h </w:instrText>
         </w:r>
         <w:r>
           <w:rPr>
@@ -3733,7 +3662,7 @@
           <w:lang w:val="es-AR" w:eastAsia="es-AR"/>
         </w:rPr>
       </w:pPr>
-      <w:hyperlink w:anchor="_Toc403753894" w:history="1">
+      <w:hyperlink w:anchor="_Toc403755227" w:history="1">
         <w:r>
           <w:rPr>
             <w:rStyle w:val="Hipervnculo"/>
@@ -3762,7 +3691,7 @@
             <w:noProof/>
             <w:webHidden/>
           </w:rPr>
-          <w:instrText xml:space="preserve"> PAGEREF _Toc403753894 \h </w:instrText>
+          <w:instrText xml:space="preserve"> PAGEREF _Toc403755227 \h </w:instrText>
         </w:r>
         <w:r>
           <w:rPr>
@@ -3805,7 +3734,7 @@
           <w:lang w:val="es-AR" w:eastAsia="es-AR"/>
         </w:rPr>
       </w:pPr>
-      <w:hyperlink w:anchor="_Toc403753895" w:history="1">
+      <w:hyperlink w:anchor="_Toc403755228" w:history="1">
         <w:r>
           <w:rPr>
             <w:rStyle w:val="Hipervnculo"/>
@@ -3834,7 +3763,7 @@
             <w:noProof/>
             <w:webHidden/>
           </w:rPr>
-          <w:instrText xml:space="preserve"> PAGEREF _Toc403753895 \h </w:instrText>
+          <w:instrText xml:space="preserve"> PAGEREF _Toc403755228 \h </w:instrText>
         </w:r>
         <w:r>
           <w:rPr>
@@ -3877,7 +3806,7 @@
           <w:lang w:val="es-AR" w:eastAsia="es-AR"/>
         </w:rPr>
       </w:pPr>
-      <w:hyperlink w:anchor="_Toc403753896" w:history="1">
+      <w:hyperlink w:anchor="_Toc403755229" w:history="1">
         <w:r>
           <w:rPr>
             <w:rStyle w:val="Hipervnculo"/>
@@ -3906,7 +3835,7 @@
             <w:noProof/>
             <w:webHidden/>
           </w:rPr>
-          <w:instrText xml:space="preserve"> PAGEREF _Toc403753896 \h </w:instrText>
+          <w:instrText xml:space="preserve"> PAGEREF _Toc403755229 \h </w:instrText>
         </w:r>
         <w:r>
           <w:rPr>
@@ -3949,7 +3878,7 @@
           <w:lang w:val="es-AR" w:eastAsia="es-AR"/>
         </w:rPr>
       </w:pPr>
-      <w:hyperlink w:anchor="_Toc403753897" w:history="1">
+      <w:hyperlink w:anchor="_Toc403755230" w:history="1">
         <w:r>
           <w:rPr>
             <w:rStyle w:val="Hipervnculo"/>
@@ -3978,7 +3907,7 @@
             <w:noProof/>
             <w:webHidden/>
           </w:rPr>
-          <w:instrText xml:space="preserve"> PAGEREF _Toc403753897 \h </w:instrText>
+          <w:instrText xml:space="preserve"> PAGEREF _Toc403755230 \h </w:instrText>
         </w:r>
         <w:r>
           <w:rPr>
@@ -4021,7 +3950,7 @@
           <w:lang w:val="es-AR" w:eastAsia="es-AR"/>
         </w:rPr>
       </w:pPr>
-      <w:hyperlink w:anchor="_Toc403753898" w:history="1">
+      <w:hyperlink w:anchor="_Toc403755231" w:history="1">
         <w:r>
           <w:rPr>
             <w:rStyle w:val="Hipervnculo"/>
@@ -4050,7 +3979,7 @@
             <w:noProof/>
             <w:webHidden/>
           </w:rPr>
-          <w:instrText xml:space="preserve"> PAGEREF _Toc403753898 \h </w:instrText>
+          <w:instrText xml:space="preserve"> PAGEREF _Toc403755231 \h </w:instrText>
         </w:r>
         <w:r>
           <w:rPr>
@@ -4093,7 +4022,7 @@
           <w:lang w:val="es-AR" w:eastAsia="es-AR"/>
         </w:rPr>
       </w:pPr>
-      <w:hyperlink w:anchor="_Toc403753899" w:history="1">
+      <w:hyperlink w:anchor="_Toc403755232" w:history="1">
         <w:r>
           <w:rPr>
             <w:rStyle w:val="Hipervnculo"/>
@@ -4122,7 +4051,7 @@
             <w:noProof/>
             <w:webHidden/>
           </w:rPr>
-          <w:instrText xml:space="preserve"> PAGEREF _Toc403753899 \h </w:instrText>
+          <w:instrText xml:space="preserve"> PAGEREF _Toc403755232 \h </w:instrText>
         </w:r>
         <w:r>
           <w:rPr>
@@ -4165,7 +4094,7 @@
           <w:lang w:val="es-AR" w:eastAsia="es-AR"/>
         </w:rPr>
       </w:pPr>
-      <w:hyperlink w:anchor="_Toc403753900" w:history="1">
+      <w:hyperlink w:anchor="_Toc403755233" w:history="1">
         <w:r>
           <w:rPr>
             <w:rStyle w:val="Hipervnculo"/>
@@ -4194,7 +4123,7 @@
             <w:noProof/>
             <w:webHidden/>
           </w:rPr>
-          <w:instrText xml:space="preserve"> PAGEREF _Toc403753900 \h </w:instrText>
+          <w:instrText xml:space="preserve"> PAGEREF _Toc403755233 \h </w:instrText>
         </w:r>
         <w:r>
           <w:rPr>
@@ -4237,7 +4166,7 @@
           <w:lang w:val="es-AR" w:eastAsia="es-AR"/>
         </w:rPr>
       </w:pPr>
-      <w:hyperlink w:anchor="_Toc403753901" w:history="1">
+      <w:hyperlink w:anchor="_Toc403755234" w:history="1">
         <w:r>
           <w:rPr>
             <w:rStyle w:val="Hipervnculo"/>
@@ -4266,7 +4195,7 @@
             <w:noProof/>
             <w:webHidden/>
           </w:rPr>
-          <w:instrText xml:space="preserve"> PAGEREF _Toc403753901 \h </w:instrText>
+          <w:instrText xml:space="preserve"> PAGEREF _Toc403755234 \h </w:instrText>
         </w:r>
         <w:r>
           <w:rPr>
@@ -4309,7 +4238,7 @@
           <w:lang w:val="es-AR" w:eastAsia="es-AR"/>
         </w:rPr>
       </w:pPr>
-      <w:hyperlink w:anchor="_Toc403753902" w:history="1">
+      <w:hyperlink w:anchor="_Toc403755235" w:history="1">
         <w:r>
           <w:rPr>
             <w:rStyle w:val="Hipervnculo"/>
@@ -4338,7 +4267,7 @@
             <w:noProof/>
             <w:webHidden/>
           </w:rPr>
-          <w:instrText xml:space="preserve"> PAGEREF _Toc403753902 \h </w:instrText>
+          <w:instrText xml:space="preserve"> PAGEREF _Toc403755235 \h </w:instrText>
         </w:r>
         <w:r>
           <w:rPr>
@@ -4381,7 +4310,7 @@
           <w:lang w:val="es-AR" w:eastAsia="es-AR"/>
         </w:rPr>
       </w:pPr>
-      <w:hyperlink w:anchor="_Toc403753903" w:history="1">
+      <w:hyperlink w:anchor="_Toc403755236" w:history="1">
         <w:r>
           <w:rPr>
             <w:rStyle w:val="Hipervnculo"/>
@@ -4410,7 +4339,7 @@
             <w:noProof/>
             <w:webHidden/>
           </w:rPr>
-          <w:instrText xml:space="preserve"> PAGEREF _Toc403753903 \h </w:instrText>
+          <w:instrText xml:space="preserve"> PAGEREF _Toc403755236 \h </w:instrText>
         </w:r>
         <w:r>
           <w:rPr>
@@ -4453,7 +4382,7 @@
           <w:lang w:val="es-AR" w:eastAsia="es-AR"/>
         </w:rPr>
       </w:pPr>
-      <w:hyperlink w:anchor="_Toc403753904" w:history="1">
+      <w:hyperlink w:anchor="_Toc403755237" w:history="1">
         <w:r>
           <w:rPr>
             <w:rStyle w:val="Hipervnculo"/>
@@ -4482,7 +4411,7 @@
             <w:noProof/>
             <w:webHidden/>
           </w:rPr>
-          <w:instrText xml:space="preserve"> PAGEREF _Toc403753904 \h </w:instrText>
+          <w:instrText xml:space="preserve"> PAGEREF _Toc403755237 \h </w:instrText>
         </w:r>
         <w:r>
           <w:rPr>
@@ -4525,7 +4454,7 @@
           <w:lang w:val="es-AR" w:eastAsia="es-AR"/>
         </w:rPr>
       </w:pPr>
-      <w:hyperlink w:anchor="_Toc403753905" w:history="1">
+      <w:hyperlink w:anchor="_Toc403755238" w:history="1">
         <w:r>
           <w:rPr>
             <w:rStyle w:val="Hipervnculo"/>
@@ -4554,7 +4483,7 @@
             <w:noProof/>
             <w:webHidden/>
           </w:rPr>
-          <w:instrText xml:space="preserve"> PAGEREF _Toc403753905 \h </w:instrText>
+          <w:instrText xml:space="preserve"> PAGEREF _Toc403755238 \h </w:instrText>
         </w:r>
         <w:r>
           <w:rPr>
@@ -4597,7 +4526,7 @@
           <w:lang w:val="es-AR" w:eastAsia="es-AR"/>
         </w:rPr>
       </w:pPr>
-      <w:hyperlink w:anchor="_Toc403753906" w:history="1">
+      <w:hyperlink w:anchor="_Toc403755239" w:history="1">
         <w:r>
           <w:rPr>
             <w:rStyle w:val="Hipervnculo"/>
@@ -4626,7 +4555,7 @@
             <w:noProof/>
             <w:webHidden/>
           </w:rPr>
-          <w:instrText xml:space="preserve"> PAGEREF _Toc403753906 \h </w:instrText>
+          <w:instrText xml:space="preserve"> PAGEREF _Toc403755239 \h </w:instrText>
         </w:r>
         <w:r>
           <w:rPr>
@@ -4884,7 +4813,7 @@
       <w:bookmarkStart w:id="18" w:name="__RefHeading__130_828509656"/>
       <w:bookmarkStart w:id="19" w:name="__RefHeading__194_2121180832"/>
       <w:bookmarkStart w:id="20" w:name="_Toc403666994"/>
-      <w:bookmarkStart w:id="21" w:name="_Toc403753861"/>
+      <w:bookmarkStart w:id="21" w:name="_Toc403755195"/>
       <w:bookmarkEnd w:id="11"/>
       <w:bookmarkEnd w:id="12"/>
       <w:bookmarkEnd w:id="13"/>
@@ -5228,7 +5157,7 @@
         </w:rPr>
         <w:br w:type="page"/>
       </w:r>
-      <w:bookmarkStart w:id="25" w:name="_Toc403753862"/>
+      <w:bookmarkStart w:id="25" w:name="_Toc403755196"/>
       <w:r>
         <w:rPr>
           <w:rFonts w:ascii="Verdana" w:hAnsi="Verdana" w:cs="Verdana"/>
@@ -5368,7 +5297,7 @@
       <w:bookmarkStart w:id="35" w:name="_Toc395525127"/>
       <w:bookmarkStart w:id="36" w:name="_Toc395525694"/>
       <w:bookmarkStart w:id="37" w:name="_Toc403666996"/>
-      <w:bookmarkStart w:id="38" w:name="_Toc403753863"/>
+      <w:bookmarkStart w:id="38" w:name="_Toc403755197"/>
       <w:r>
         <w:rPr>
           <w:rFonts w:ascii="Verdana" w:hAnsi="Verdana" w:cs="Verdana"/>
@@ -5552,7 +5481,7 @@
       <w:bookmarkStart w:id="48" w:name="_Toc395525128"/>
       <w:bookmarkStart w:id="49" w:name="_Toc395525695"/>
       <w:bookmarkStart w:id="50" w:name="_Toc403666997"/>
-      <w:bookmarkStart w:id="51" w:name="_Toc403753864"/>
+      <w:bookmarkStart w:id="51" w:name="_Toc403755198"/>
       <w:r>
         <w:rPr>
           <w:rFonts w:ascii="Verdana" w:hAnsi="Verdana" w:cs="Verdana"/>
@@ -5739,7 +5668,7 @@
       <w:bookmarkStart w:id="61" w:name="_Toc395525129"/>
       <w:bookmarkStart w:id="62" w:name="_Toc395525696"/>
       <w:bookmarkStart w:id="63" w:name="_Toc403666998"/>
-      <w:bookmarkStart w:id="64" w:name="_Toc403753865"/>
+      <w:bookmarkStart w:id="64" w:name="_Toc403755199"/>
       <w:r>
         <w:rPr>
           <w:rFonts w:ascii="Verdana" w:hAnsi="Verdana" w:cs="Verdana"/>
@@ -5866,7 +5795,7 @@
       <w:bookmarkStart w:id="74" w:name="_Toc395525130"/>
       <w:bookmarkStart w:id="75" w:name="_Toc395525697"/>
       <w:bookmarkStart w:id="76" w:name="_Toc403666999"/>
-      <w:bookmarkStart w:id="77" w:name="_Toc403753866"/>
+      <w:bookmarkStart w:id="77" w:name="_Toc403755200"/>
       <w:r>
         <w:rPr>
           <w:rFonts w:ascii="Verdana" w:hAnsi="Verdana" w:cs="Verdana"/>
@@ -6036,7 +5965,7 @@
       <w:bookmarkStart w:id="87" w:name="_Toc395525131"/>
       <w:bookmarkStart w:id="88" w:name="_Toc395525698"/>
       <w:bookmarkStart w:id="89" w:name="_Toc403667001"/>
-      <w:bookmarkStart w:id="90" w:name="_Toc403753867"/>
+      <w:bookmarkStart w:id="90" w:name="_Toc403755201"/>
       <w:bookmarkEnd w:id="78"/>
       <w:bookmarkEnd w:id="79"/>
       <w:bookmarkEnd w:id="80"/>
@@ -6772,7 +6701,7 @@
       <w:bookmarkStart w:id="100" w:name="_Toc395525132"/>
       <w:bookmarkStart w:id="101" w:name="_Toc395525699"/>
       <w:bookmarkStart w:id="102" w:name="_Toc403667002"/>
-      <w:bookmarkStart w:id="103" w:name="_Toc403753868"/>
+      <w:bookmarkStart w:id="103" w:name="_Toc403755202"/>
       <w:r>
         <w:rPr>
           <w:rFonts w:ascii="Verdana" w:hAnsi="Verdana" w:cs="Verdana"/>
@@ -7115,7 +7044,7 @@
       <w:bookmarkStart w:id="126" w:name="_Toc395525135"/>
       <w:bookmarkStart w:id="127" w:name="_Toc395525700"/>
       <w:bookmarkStart w:id="128" w:name="_Toc403667005"/>
-      <w:bookmarkStart w:id="129" w:name="_Toc403753869"/>
+      <w:bookmarkStart w:id="129" w:name="_Toc403755203"/>
       <w:r>
         <w:rPr>
           <w:rFonts w:ascii="Verdana" w:hAnsi="Verdana"/>
@@ -7152,7 +7081,7 @@
       <w:bookmarkStart w:id="130" w:name="_Toc395525136"/>
       <w:bookmarkStart w:id="131" w:name="_Toc395525701"/>
       <w:bookmarkStart w:id="132" w:name="_Toc403667006"/>
-      <w:bookmarkStart w:id="133" w:name="_Toc403753870"/>
+      <w:bookmarkStart w:id="133" w:name="_Toc403755204"/>
       <w:r>
         <w:rPr>
           <w:rFonts w:ascii="Verdana" w:eastAsia="Verdana" w:hAnsi="Verdana" w:cs="Verdana"/>
@@ -7212,7 +7141,7 @@
       <w:bookmarkStart w:id="134" w:name="_Toc395525137"/>
       <w:bookmarkStart w:id="135" w:name="_Toc395525702"/>
       <w:bookmarkStart w:id="136" w:name="_Toc403667007"/>
-      <w:bookmarkStart w:id="137" w:name="_Toc403753871"/>
+      <w:bookmarkStart w:id="137" w:name="_Toc403755205"/>
       <w:r>
         <w:rPr>
           <w:rFonts w:ascii="Verdana" w:eastAsia="Verdana" w:hAnsi="Verdana" w:cs="Verdana"/>
@@ -7367,7 +7296,7 @@
       <w:bookmarkStart w:id="138" w:name="_Toc395525138"/>
       <w:bookmarkStart w:id="139" w:name="_Toc395525703"/>
       <w:bookmarkStart w:id="140" w:name="_Toc403667008"/>
-      <w:bookmarkStart w:id="141" w:name="_Toc403753872"/>
+      <w:bookmarkStart w:id="141" w:name="_Toc403755206"/>
       <w:r>
         <w:rPr>
           <w:rFonts w:ascii="Verdana" w:hAnsi="Verdana" w:cs="Verdana"/>
@@ -8051,7 +7980,7 @@
       <w:bookmarkStart w:id="142" w:name="_Toc395525139"/>
       <w:bookmarkStart w:id="143" w:name="_Toc395525704"/>
       <w:bookmarkStart w:id="144" w:name="_Toc403667009"/>
-      <w:bookmarkStart w:id="145" w:name="_Toc403753873"/>
+      <w:bookmarkStart w:id="145" w:name="_Toc403755207"/>
       <w:r>
         <w:rPr>
           <w:rFonts w:ascii="Verdana" w:hAnsi="Verdana" w:cs="Verdana"/>
@@ -8105,7 +8034,6 @@
       <w:bookmarkStart w:id="146" w:name="_Toc395525141"/>
       <w:bookmarkStart w:id="147" w:name="_Toc395525706"/>
       <w:bookmarkStart w:id="148" w:name="_Toc403667011"/>
-      <w:bookmarkStart w:id="149" w:name="_Toc403753875"/>
       <w:r>
         <w:rPr>
           <w:rFonts w:ascii="Verdana" w:hAnsi="Verdana"/>
@@ -8134,6 +8062,7 @@
           <w:lang w:val="es-AR"/>
         </w:rPr>
       </w:pPr>
+      <w:bookmarkStart w:id="149" w:name="_Toc403755208"/>
       <w:r>
         <w:rPr>
           <w:rFonts w:ascii="Verdana" w:hAnsi="Verdana"/>
@@ -8703,7 +8632,7 @@
         </w:rPr>
       </w:pPr>
       <w:bookmarkStart w:id="152" w:name="_Toc403667012"/>
-      <w:bookmarkStart w:id="153" w:name="_Toc403753876"/>
+      <w:bookmarkStart w:id="153" w:name="_Toc403755209"/>
       <w:r>
         <w:rPr>
           <w:rFonts w:ascii="Verdana" w:hAnsi="Verdana"/>
@@ -9156,29 +9085,7 @@
             <w:szCs w:val="20"/>
             <w:lang w:val="es-AR"/>
           </w:rPr>
-          <w:t>ANEXO-R</w:t>
-        </w:r>
-        <w:r>
-          <w:rPr>
-            <w:rStyle w:val="Hipervnculo"/>
-            <w:rFonts w:ascii="Verdana" w:hAnsi="Verdana" w:cs="Verdana"/>
-            <w:spacing w:val="20"/>
-            <w:sz w:val="20"/>
-            <w:szCs w:val="20"/>
-            <w:lang w:val="es-AR"/>
-          </w:rPr>
-          <w:t>e</w:t>
-        </w:r>
-        <w:r>
-          <w:rPr>
-            <w:rStyle w:val="Hipervnculo"/>
-            <w:rFonts w:ascii="Verdana" w:hAnsi="Verdana" w:cs="Verdana"/>
-            <w:spacing w:val="20"/>
-            <w:sz w:val="20"/>
-            <w:szCs w:val="20"/>
-            <w:lang w:val="es-AR"/>
-          </w:rPr>
-          <w:t>mitos</w:t>
+          <w:t>ANEXO-Remitos</w:t>
         </w:r>
       </w:hyperlink>
       <w:r>
@@ -10015,7 +9922,7 @@
       <w:bookmarkStart w:id="166" w:name="_Toc395525149"/>
       <w:bookmarkStart w:id="167" w:name="_Toc395525708"/>
       <w:bookmarkStart w:id="168" w:name="_Toc403667019"/>
-      <w:bookmarkStart w:id="169" w:name="_Toc403753877"/>
+      <w:bookmarkStart w:id="169" w:name="_Toc403755210"/>
       <w:r>
         <w:rPr>
           <w:rFonts w:ascii="Verdana" w:hAnsi="Verdana"/>
@@ -10393,7 +10300,7 @@
       <w:bookmarkStart w:id="170" w:name="_Toc395525150"/>
       <w:bookmarkStart w:id="171" w:name="_Toc395525709"/>
       <w:bookmarkStart w:id="172" w:name="_Toc403667020"/>
-      <w:bookmarkStart w:id="173" w:name="_Toc403753878"/>
+      <w:bookmarkStart w:id="173" w:name="_Toc403755211"/>
       <w:r>
         <w:rPr>
           <w:rFonts w:ascii="Verdana" w:hAnsi="Verdana"/>
@@ -10452,7 +10359,7 @@
       <w:bookmarkStart w:id="174" w:name="_Toc395525151"/>
       <w:bookmarkStart w:id="175" w:name="_Toc395525710"/>
       <w:bookmarkStart w:id="176" w:name="_Toc403667021"/>
-      <w:bookmarkStart w:id="177" w:name="_Toc403753879"/>
+      <w:bookmarkStart w:id="177" w:name="_Toc403755212"/>
       <w:r>
         <w:rPr>
           <w:rFonts w:ascii="Verdana" w:hAnsi="Verdana"/>
@@ -10557,7 +10464,7 @@
       <w:bookmarkStart w:id="178" w:name="_Toc395525152"/>
       <w:bookmarkStart w:id="179" w:name="_Toc395525711"/>
       <w:bookmarkStart w:id="180" w:name="_Toc403667022"/>
-      <w:bookmarkStart w:id="181" w:name="_Toc403753880"/>
+      <w:bookmarkStart w:id="181" w:name="_Toc403755213"/>
       <w:r>
         <w:rPr>
           <w:rFonts w:ascii="Verdana" w:hAnsi="Verdana"/>
@@ -10638,19 +10545,6 @@
       </w:r>
       <w:bookmarkEnd w:id="182"/>
       <w:bookmarkEnd w:id="183"/>
-    </w:p>
-    <w:p>
-      <w:pPr>
-        <w:pStyle w:val="Textoindependiente"/>
-        <w:ind w:left="709"/>
-        <w:rPr>
-          <w:rFonts w:ascii="Verdana" w:hAnsi="Verdana" w:cs="Verdana"/>
-          <w:spacing w:val="20"/>
-          <w:kern w:val="20"/>
-          <w:sz w:val="20"/>
-          <w:szCs w:val="20"/>
-        </w:rPr>
-      </w:pPr>
     </w:p>
     <w:p>
       <w:pPr>
@@ -10940,7 +10834,7 @@
       <w:bookmarkStart w:id="192" w:name="__RefHeading__98_864570552"/>
       <w:bookmarkStart w:id="193" w:name="__RefHeading__148_828509656"/>
       <w:bookmarkStart w:id="194" w:name="__RefHeading__212_2121180832"/>
-      <w:bookmarkStart w:id="195" w:name="_Toc403753881"/>
+      <w:bookmarkStart w:id="195" w:name="_Toc403755214"/>
       <w:bookmarkEnd w:id="186"/>
       <w:bookmarkEnd w:id="187"/>
       <w:bookmarkEnd w:id="188"/>
@@ -10981,7 +10875,30 @@
           <w:szCs w:val="20"/>
           <w:lang w:val="es-AR"/>
         </w:rPr>
-        <w:t>Para la confección del organigrama se utiliza la norma IRAM 34.504, la cual se resume en el “Anexo IRAM 34.504”</w:t>
+        <w:t>Para la confección del organigrama se utiliza la norma IRAM 34.504, la cual se resume en el “</w:t>
+      </w:r>
+      <w:hyperlink r:id="rId14" w:history="1">
+        <w:r>
+          <w:rPr>
+            <w:rStyle w:val="Hipervnculo"/>
+            <w:rFonts w:ascii="Verdana" w:hAnsi="Verdana" w:cs="Verdana"/>
+            <w:spacing w:val="20"/>
+            <w:sz w:val="20"/>
+            <w:szCs w:val="20"/>
+            <w:lang w:val="es-AR"/>
+          </w:rPr>
+          <w:t>Anexo IRAM 34.504</w:t>
+        </w:r>
+      </w:hyperlink>
+      <w:r>
+        <w:rPr>
+          <w:rFonts w:ascii="Verdana" w:hAnsi="Verdana" w:cs="Verdana"/>
+          <w:spacing w:val="20"/>
+          <w:sz w:val="20"/>
+          <w:szCs w:val="20"/>
+          <w:lang w:val="es-AR"/>
+        </w:rPr>
+        <w:t>”</w:t>
       </w:r>
     </w:p>
     <w:p>
@@ -11021,7 +10938,7 @@
                     </pic:cNvPicPr>
                   </pic:nvPicPr>
                   <pic:blipFill>
-                    <a:blip r:embed="rId14" cstate="print"/>
+                    <a:blip r:embed="rId15" cstate="print"/>
                     <a:srcRect/>
                     <a:stretch>
                       <a:fillRect/>
@@ -11306,19 +11223,16 @@
         <w:lastRenderedPageBreak/>
         <w:t>desarrollo de nuevos servicios y adecuación de los existentes a las nuevas necesidades de los usuarios y a las nuevas tecnologías.</w:t>
       </w:r>
-    </w:p>
-    <w:p>
-      <w:pPr>
-        <w:spacing w:before="60" w:line="360" w:lineRule="auto"/>
-        <w:ind w:left="720"/>
-        <w:rPr>
-          <w:rFonts w:ascii="Verdana" w:hAnsi="Verdana" w:cs="Verdana"/>
-          <w:spacing w:val="20"/>
-          <w:sz w:val="20"/>
-          <w:szCs w:val="20"/>
-          <w:lang w:val="es-AR"/>
-        </w:rPr>
-      </w:pPr>
+      <w:r>
+        <w:rPr>
+          <w:rFonts w:ascii="Verdana" w:hAnsi="Verdana" w:cs="Verdana"/>
+          <w:spacing w:val="20"/>
+          <w:sz w:val="20"/>
+          <w:szCs w:val="20"/>
+          <w:lang w:val="es-AR"/>
+        </w:rPr>
+        <w:br/>
+      </w:r>
       <w:r>
         <w:rPr>
           <w:rFonts w:ascii="Verdana" w:hAnsi="Verdana" w:cs="Verdana"/>
@@ -11613,7 +11527,7 @@
           <w:lang w:val="es-AR"/>
         </w:rPr>
       </w:pPr>
-      <w:bookmarkStart w:id="196" w:name="_Toc403753882"/>
+      <w:bookmarkStart w:id="196" w:name="_Toc403755215"/>
       <w:r>
         <w:rPr>
           <w:rFonts w:ascii="Verdana" w:hAnsi="Verdana"/>
@@ -12261,7 +12175,7 @@
       <w:bookmarkStart w:id="197" w:name="_Toc395525155"/>
       <w:bookmarkStart w:id="198" w:name="_Toc395525712"/>
       <w:bookmarkStart w:id="199" w:name="_Toc403667025"/>
-      <w:bookmarkStart w:id="200" w:name="_Toc403753883"/>
+      <w:bookmarkStart w:id="200" w:name="_Toc403755216"/>
       <w:r>
         <w:rPr>
           <w:rFonts w:ascii="Verdana" w:hAnsi="Verdana"/>
@@ -12303,7 +12217,7 @@
                     </pic:cNvPicPr>
                   </pic:nvPicPr>
                   <pic:blipFill>
-                    <a:blip r:embed="rId15" cstate="print"/>
+                    <a:blip r:embed="rId16" cstate="print"/>
                     <a:srcRect/>
                     <a:stretch>
                       <a:fillRect/>
@@ -12915,7 +12829,7 @@
         <w:br w:type="page"/>
       </w:r>
       <w:bookmarkStart w:id="215" w:name="_Toc403667027"/>
-      <w:bookmarkStart w:id="216" w:name="_Toc403753884"/>
+      <w:bookmarkStart w:id="216" w:name="_Toc403755217"/>
       <w:r>
         <w:rPr>
           <w:rFonts w:ascii="Verdana" w:hAnsi="Verdana"/>
@@ -13012,7 +12926,7 @@
                     </pic:cNvPicPr>
                   </pic:nvPicPr>
                   <pic:blipFill>
-                    <a:blip r:embed="rId16" cstate="print"/>
+                    <a:blip r:embed="rId17" cstate="print"/>
                     <a:srcRect/>
                     <a:stretch>
                       <a:fillRect/>
@@ -13097,7 +13011,7 @@
       <w:bookmarkStart w:id="219" w:name="_Toc395525158"/>
       <w:bookmarkStart w:id="220" w:name="_Toc395525714"/>
       <w:bookmarkStart w:id="221" w:name="_Toc403667028"/>
-      <w:bookmarkStart w:id="222" w:name="_Toc403753885"/>
+      <w:bookmarkStart w:id="222" w:name="_Toc403755218"/>
       <w:bookmarkEnd w:id="217"/>
       <w:bookmarkEnd w:id="218"/>
       <w:r>
@@ -13194,7 +13108,7 @@
                     </pic:cNvPicPr>
                   </pic:nvPicPr>
                   <pic:blipFill>
-                    <a:blip r:embed="rId17" cstate="print"/>
+                    <a:blip r:embed="rId18" cstate="print"/>
                     <a:srcRect/>
                     <a:stretch>
                       <a:fillRect/>
@@ -13394,7 +13308,7 @@
                     </pic:cNvPicPr>
                   </pic:nvPicPr>
                   <pic:blipFill>
-                    <a:blip r:embed="rId18" cstate="print"/>
+                    <a:blip r:embed="rId19" cstate="print"/>
                     <a:srcRect/>
                     <a:stretch>
                       <a:fillRect/>
@@ -13613,7 +13527,7 @@
                     </pic:cNvPicPr>
                   </pic:nvPicPr>
                   <pic:blipFill>
-                    <a:blip r:embed="rId19" cstate="print"/>
+                    <a:blip r:embed="rId20" cstate="print"/>
                     <a:srcRect/>
                     <a:stretch>
                       <a:fillRect/>
@@ -13769,7 +13683,7 @@
           <w:lang w:val="es-AR"/>
         </w:rPr>
       </w:pPr>
-      <w:bookmarkStart w:id="252" w:name="_Toc403753886"/>
+      <w:bookmarkStart w:id="252" w:name="_Toc403755219"/>
       <w:bookmarkEnd w:id="249"/>
       <w:bookmarkEnd w:id="250"/>
       <w:bookmarkEnd w:id="251"/>
@@ -13812,7 +13726,7 @@
                     </pic:cNvPicPr>
                   </pic:nvPicPr>
                   <pic:blipFill>
-                    <a:blip r:embed="rId20" cstate="print"/>
+                    <a:blip r:embed="rId21" cstate="print"/>
                     <a:srcRect/>
                     <a:stretch>
                       <a:fillRect/>
@@ -13860,7 +13774,7 @@
         </w:rPr>
       </w:pPr>
       <w:bookmarkStart w:id="253" w:name="_Toc403667033"/>
-      <w:bookmarkStart w:id="254" w:name="_Toc403753887"/>
+      <w:bookmarkStart w:id="254" w:name="_Toc403755220"/>
       <w:r>
         <w:rPr>
           <w:rFonts w:ascii="Verdana" w:hAnsi="Verdana" w:cs="Verdana"/>
@@ -13919,7 +13833,7 @@
                     </pic:cNvPicPr>
                   </pic:nvPicPr>
                   <pic:blipFill>
-                    <a:blip r:embed="rId21" cstate="print"/>
+                    <a:blip r:embed="rId22" cstate="print"/>
                     <a:srcRect/>
                     <a:stretch>
                       <a:fillRect/>
@@ -13980,7 +13894,7 @@
       <w:bookmarkStart w:id="262" w:name="_Toc403667034"/>
       <w:bookmarkStart w:id="263" w:name="_Toc395525163"/>
       <w:bookmarkStart w:id="264" w:name="_Toc395525716"/>
-      <w:bookmarkStart w:id="265" w:name="_Toc403753888"/>
+      <w:bookmarkStart w:id="265" w:name="_Toc403755221"/>
       <w:bookmarkEnd w:id="255"/>
       <w:bookmarkEnd w:id="256"/>
       <w:bookmarkEnd w:id="257"/>
@@ -14036,7 +13950,7 @@
                     </pic:cNvPicPr>
                   </pic:nvPicPr>
                   <pic:blipFill>
-                    <a:blip r:embed="rId22" cstate="print"/>
+                    <a:blip r:embed="rId23" cstate="print"/>
                     <a:srcRect/>
                     <a:stretch>
                       <a:fillRect/>
@@ -14085,7 +13999,7 @@
         </w:rPr>
       </w:pPr>
       <w:bookmarkStart w:id="266" w:name="_Toc403667035"/>
-      <w:bookmarkStart w:id="267" w:name="_Toc403753889"/>
+      <w:bookmarkStart w:id="267" w:name="_Toc403755222"/>
       <w:bookmarkEnd w:id="263"/>
       <w:bookmarkEnd w:id="264"/>
       <w:r>
@@ -14133,7 +14047,7 @@
                     </pic:cNvPicPr>
                   </pic:nvPicPr>
                   <pic:blipFill>
-                    <a:blip r:embed="rId23" cstate="print"/>
+                    <a:blip r:embed="rId24" cstate="print"/>
                     <a:srcRect/>
                     <a:stretch>
                       <a:fillRect/>
@@ -14188,7 +14102,7 @@
       <w:bookmarkStart w:id="272" w:name="_Toc403667036"/>
       <w:bookmarkStart w:id="273" w:name="_Toc395525164"/>
       <w:bookmarkStart w:id="274" w:name="_Toc395525717"/>
-      <w:bookmarkStart w:id="275" w:name="_Toc403753890"/>
+      <w:bookmarkStart w:id="275" w:name="_Toc403755223"/>
       <w:bookmarkEnd w:id="268"/>
       <w:bookmarkEnd w:id="269"/>
       <w:bookmarkEnd w:id="270"/>
@@ -14980,7 +14894,7 @@
         </w:rPr>
       </w:pPr>
       <w:bookmarkStart w:id="276" w:name="_Toc403667037"/>
-      <w:bookmarkStart w:id="277" w:name="_Toc403753891"/>
+      <w:bookmarkStart w:id="277" w:name="_Toc403755224"/>
       <w:r>
         <w:rPr>
           <w:rFonts w:ascii="Verdana" w:hAnsi="Verdana" w:cs="Verdana"/>
@@ -15690,7 +15604,7 @@
                     </pic:cNvPicPr>
                   </pic:nvPicPr>
                   <pic:blipFill>
-                    <a:blip r:embed="rId24" cstate="print"/>
+                    <a:blip r:embed="rId25" cstate="print"/>
                     <a:srcRect/>
                     <a:stretch>
                       <a:fillRect/>
@@ -16489,7 +16403,7 @@
                     </pic:cNvPicPr>
                   </pic:nvPicPr>
                   <pic:blipFill>
-                    <a:blip r:embed="rId25" cstate="print"/>
+                    <a:blip r:embed="rId26" cstate="print"/>
                     <a:srcRect/>
                     <a:stretch>
                       <a:fillRect/>
@@ -17796,7 +17710,7 @@
                     </pic:cNvPicPr>
                   </pic:nvPicPr>
                   <pic:blipFill>
-                    <a:blip r:embed="rId26" cstate="print"/>
+                    <a:blip r:embed="rId27" cstate="print"/>
                     <a:srcRect/>
                     <a:stretch>
                       <a:fillRect/>
@@ -18621,7 +18535,7 @@
                     </pic:cNvPicPr>
                   </pic:nvPicPr>
                   <pic:blipFill>
-                    <a:blip r:embed="rId27" cstate="print"/>
+                    <a:blip r:embed="rId28" cstate="print"/>
                     <a:srcRect/>
                     <a:stretch>
                       <a:fillRect/>
@@ -20222,7 +20136,7 @@
                     </pic:cNvPicPr>
                   </pic:nvPicPr>
                   <pic:blipFill>
-                    <a:blip r:embed="rId28" cstate="print"/>
+                    <a:blip r:embed="rId29" cstate="print"/>
                     <a:srcRect/>
                     <a:stretch>
                       <a:fillRect/>
@@ -21464,7 +21378,7 @@
                     </pic:cNvPicPr>
                   </pic:nvPicPr>
                   <pic:blipFill>
-                    <a:blip r:embed="rId29" cstate="print"/>
+                    <a:blip r:embed="rId30" cstate="print"/>
                     <a:srcRect/>
                     <a:stretch>
                       <a:fillRect/>
@@ -23276,7 +23190,7 @@
                     </pic:cNvPicPr>
                   </pic:nvPicPr>
                   <pic:blipFill>
-                    <a:blip r:embed="rId30" cstate="print"/>
+                    <a:blip r:embed="rId31" cstate="print"/>
                     <a:srcRect/>
                     <a:stretch>
                       <a:fillRect/>
@@ -23391,7 +23305,7 @@
                     </pic:cNvPicPr>
                   </pic:nvPicPr>
                   <pic:blipFill>
-                    <a:blip r:embed="rId31" cstate="print"/>
+                    <a:blip r:embed="rId32" cstate="print"/>
                     <a:srcRect/>
                     <a:stretch>
                       <a:fillRect/>
@@ -25547,7 +25461,7 @@
                     </pic:cNvPicPr>
                   </pic:nvPicPr>
                   <pic:blipFill>
-                    <a:blip r:embed="rId32" cstate="print"/>
+                    <a:blip r:embed="rId33" cstate="print"/>
                     <a:srcRect/>
                     <a:stretch>
                       <a:fillRect/>
@@ -25689,7 +25603,7 @@
                     </pic:cNvPicPr>
                   </pic:nvPicPr>
                   <pic:blipFill>
-                    <a:blip r:embed="rId33" cstate="print"/>
+                    <a:blip r:embed="rId34" cstate="print"/>
                     <a:srcRect/>
                     <a:stretch>
                       <a:fillRect/>
@@ -27247,7 +27161,7 @@
                     </pic:cNvPicPr>
                   </pic:nvPicPr>
                   <pic:blipFill>
-                    <a:blip r:embed="rId34" cstate="print"/>
+                    <a:blip r:embed="rId35" cstate="print"/>
                     <a:srcRect/>
                     <a:stretch>
                       <a:fillRect/>
@@ -27321,7 +27235,7 @@
       <w:bookmarkStart w:id="321" w:name="_Toc395525174"/>
       <w:bookmarkStart w:id="322" w:name="_Toc395525718"/>
       <w:bookmarkStart w:id="323" w:name="_Toc403667047"/>
-      <w:bookmarkStart w:id="324" w:name="_Toc403753892"/>
+      <w:bookmarkStart w:id="324" w:name="_Toc403755225"/>
       <w:bookmarkEnd w:id="314"/>
       <w:bookmarkEnd w:id="315"/>
       <w:bookmarkEnd w:id="316"/>
@@ -27373,7 +27287,7 @@
       <w:bookmarkStart w:id="332" w:name="_Toc395525175"/>
       <w:bookmarkStart w:id="333" w:name="_Toc395525719"/>
       <w:bookmarkStart w:id="334" w:name="_Toc403667048"/>
-      <w:bookmarkStart w:id="335" w:name="_Toc403753893"/>
+      <w:bookmarkStart w:id="335" w:name="_Toc403755226"/>
       <w:bookmarkEnd w:id="325"/>
       <w:bookmarkEnd w:id="326"/>
       <w:bookmarkEnd w:id="327"/>
@@ -27462,7 +27376,7 @@
                     </pic:cNvPicPr>
                   </pic:nvPicPr>
                   <pic:blipFill>
-                    <a:blip r:embed="rId35" cstate="print"/>
+                    <a:blip r:embed="rId36" cstate="print"/>
                     <a:srcRect/>
                     <a:stretch>
                       <a:fillRect/>
@@ -27519,7 +27433,7 @@
       <w:bookmarkStart w:id="337" w:name="_Toc395525176"/>
       <w:bookmarkStart w:id="338" w:name="_Toc395525720"/>
       <w:bookmarkStart w:id="339" w:name="_Toc403667049"/>
-      <w:bookmarkStart w:id="340" w:name="_Toc403753894"/>
+      <w:bookmarkStart w:id="340" w:name="_Toc403755227"/>
       <w:bookmarkEnd w:id="336"/>
       <w:r>
         <w:rPr>
@@ -27583,7 +27497,7 @@
                     </pic:cNvPicPr>
                   </pic:nvPicPr>
                   <pic:blipFill>
-                    <a:blip r:embed="rId36" cstate="print"/>
+                    <a:blip r:embed="rId37" cstate="print"/>
                     <a:srcRect/>
                     <a:stretch>
                       <a:fillRect/>
@@ -27663,7 +27577,7 @@
       <w:bookmarkStart w:id="348" w:name="_Toc395525177"/>
       <w:bookmarkStart w:id="349" w:name="_Toc395525721"/>
       <w:bookmarkStart w:id="350" w:name="_Toc403667050"/>
-      <w:bookmarkStart w:id="351" w:name="_Toc403753895"/>
+      <w:bookmarkStart w:id="351" w:name="_Toc403755228"/>
       <w:bookmarkEnd w:id="341"/>
       <w:bookmarkEnd w:id="342"/>
       <w:bookmarkEnd w:id="343"/>
@@ -27764,7 +27678,7 @@
                     </pic:cNvPicPr>
                   </pic:nvPicPr>
                   <pic:blipFill>
-                    <a:blip r:embed="rId37" cstate="print"/>
+                    <a:blip r:embed="rId38" cstate="print"/>
                     <a:srcRect/>
                     <a:stretch>
                       <a:fillRect/>
@@ -27832,7 +27746,7 @@
       <w:bookmarkStart w:id="359" w:name="_Toc395525178"/>
       <w:bookmarkStart w:id="360" w:name="_Toc395525722"/>
       <w:bookmarkStart w:id="361" w:name="_Toc403667051"/>
-      <w:bookmarkStart w:id="362" w:name="_Toc403753896"/>
+      <w:bookmarkStart w:id="362" w:name="_Toc403755229"/>
       <w:bookmarkEnd w:id="352"/>
       <w:bookmarkEnd w:id="353"/>
       <w:bookmarkEnd w:id="354"/>
@@ -27888,7 +27802,7 @@
                     </pic:cNvPicPr>
                   </pic:nvPicPr>
                   <pic:blipFill>
-                    <a:blip r:embed="rId38" cstate="print"/>
+                    <a:blip r:embed="rId39" cstate="print"/>
                     <a:srcRect/>
                     <a:stretch>
                       <a:fillRect/>
@@ -27969,7 +27883,7 @@
       <w:bookmarkStart w:id="364" w:name="_Toc395525179"/>
       <w:bookmarkStart w:id="365" w:name="_Toc395525723"/>
       <w:bookmarkStart w:id="366" w:name="_Toc403667052"/>
-      <w:bookmarkStart w:id="367" w:name="_Toc403753897"/>
+      <w:bookmarkStart w:id="367" w:name="_Toc403755230"/>
       <w:bookmarkEnd w:id="363"/>
       <w:r>
         <w:rPr>
@@ -28044,7 +27958,7 @@
                     </pic:cNvPicPr>
                   </pic:nvPicPr>
                   <pic:blipFill>
-                    <a:blip r:embed="rId39" cstate="print"/>
+                    <a:blip r:embed="rId40" cstate="print"/>
                     <a:srcRect/>
                     <a:stretch>
                       <a:fillRect/>
@@ -28106,7 +28020,7 @@
       <w:bookmarkStart w:id="369" w:name="_Toc395525180"/>
       <w:bookmarkStart w:id="370" w:name="_Toc395525724"/>
       <w:bookmarkStart w:id="371" w:name="_Toc403667053"/>
-      <w:bookmarkStart w:id="372" w:name="_Toc403753898"/>
+      <w:bookmarkStart w:id="372" w:name="_Toc403755231"/>
       <w:bookmarkEnd w:id="368"/>
       <w:r>
         <w:rPr>
@@ -28190,7 +28104,7 @@
                     </pic:cNvPicPr>
                   </pic:nvPicPr>
                   <pic:blipFill>
-                    <a:blip r:embed="rId40" cstate="print"/>
+                    <a:blip r:embed="rId41" cstate="print"/>
                     <a:srcRect/>
                     <a:stretch>
                       <a:fillRect/>
@@ -28244,7 +28158,7 @@
       <w:bookmarkStart w:id="374" w:name="_Toc395525181"/>
       <w:bookmarkStart w:id="375" w:name="_Toc395525725"/>
       <w:bookmarkStart w:id="376" w:name="_Toc403667054"/>
-      <w:bookmarkStart w:id="377" w:name="_Toc403753899"/>
+      <w:bookmarkStart w:id="377" w:name="_Toc403755232"/>
       <w:bookmarkEnd w:id="373"/>
       <w:r>
         <w:rPr>
@@ -28284,7 +28198,7 @@
       <w:bookmarkStart w:id="379" w:name="_Toc395525182"/>
       <w:bookmarkStart w:id="380" w:name="_Toc395525726"/>
       <w:bookmarkStart w:id="381" w:name="_Toc403667055"/>
-      <w:bookmarkStart w:id="382" w:name="_Toc403753900"/>
+      <w:bookmarkStart w:id="382" w:name="_Toc403755233"/>
       <w:bookmarkEnd w:id="378"/>
       <w:r>
         <w:rPr>
@@ -28393,7 +28307,7 @@
                     </pic:cNvPicPr>
                   </pic:nvPicPr>
                   <pic:blipFill>
-                    <a:blip r:embed="rId41" cstate="print"/>
+                    <a:blip r:embed="rId42" cstate="print"/>
                     <a:srcRect/>
                     <a:stretch>
                       <a:fillRect/>
@@ -28466,7 +28380,7 @@
       <w:bookmarkStart w:id="388" w:name="_Toc395525183"/>
       <w:bookmarkStart w:id="389" w:name="_Toc395525727"/>
       <w:bookmarkStart w:id="390" w:name="_Toc403667056"/>
-      <w:bookmarkStart w:id="391" w:name="_Toc403753901"/>
+      <w:bookmarkStart w:id="391" w:name="_Toc403755234"/>
       <w:bookmarkEnd w:id="383"/>
       <w:bookmarkEnd w:id="384"/>
       <w:bookmarkEnd w:id="385"/>
@@ -28523,7 +28437,7 @@
       <w:bookmarkStart w:id="393" w:name="_Toc395525184"/>
       <w:bookmarkStart w:id="394" w:name="_Toc395525728"/>
       <w:bookmarkStart w:id="395" w:name="_Toc403667057"/>
-      <w:bookmarkStart w:id="396" w:name="_Toc403753902"/>
+      <w:bookmarkStart w:id="396" w:name="_Toc403755235"/>
       <w:bookmarkEnd w:id="392"/>
       <w:r>
         <w:rPr>
@@ -28575,7 +28489,7 @@
                     </pic:cNvPicPr>
                   </pic:nvPicPr>
                   <pic:blipFill>
-                    <a:blip r:embed="rId42" cstate="print"/>
+                    <a:blip r:embed="rId43" cstate="print"/>
                     <a:srcRect/>
                     <a:stretch>
                       <a:fillRect/>
@@ -28629,7 +28543,7 @@
         <w:br w:type="page"/>
       </w:r>
       <w:bookmarkStart w:id="400" w:name="_Toc403667058"/>
-      <w:bookmarkStart w:id="401" w:name="_Toc403753903"/>
+      <w:bookmarkStart w:id="401" w:name="_Toc403755236"/>
       <w:r>
         <w:rPr>
           <w:rFonts w:ascii="Verdana" w:hAnsi="Verdana" w:cs="Verdana"/>
@@ -28691,7 +28605,7 @@
                     </pic:cNvPicPr>
                   </pic:nvPicPr>
                   <pic:blipFill>
-                    <a:blip r:embed="rId43" cstate="print"/>
+                    <a:blip r:embed="rId44" cstate="print"/>
                     <a:srcRect/>
                     <a:stretch>
                       <a:fillRect/>
@@ -28727,7 +28641,7 @@
       <w:bookmarkStart w:id="403" w:name="_Toc395525186"/>
       <w:bookmarkStart w:id="404" w:name="_Toc395525730"/>
       <w:bookmarkStart w:id="405" w:name="_Toc403667059"/>
-      <w:bookmarkStart w:id="406" w:name="_Toc403753904"/>
+      <w:bookmarkStart w:id="406" w:name="_Toc403755237"/>
       <w:bookmarkEnd w:id="402"/>
       <w:r>
         <w:rPr>
@@ -28778,7 +28692,7 @@
                     </pic:cNvPicPr>
                   </pic:nvPicPr>
                   <pic:blipFill>
-                    <a:blip r:embed="rId44" cstate="print"/>
+                    <a:blip r:embed="rId45" cstate="print"/>
                     <a:srcRect/>
                     <a:stretch>
                       <a:fillRect/>
@@ -28837,7 +28751,7 @@
       <w:bookmarkStart w:id="413" w:name="_Toc395525187"/>
       <w:bookmarkStart w:id="414" w:name="_Toc395525731"/>
       <w:bookmarkStart w:id="415" w:name="_Toc403667060"/>
-      <w:bookmarkStart w:id="416" w:name="_Toc403753905"/>
+      <w:bookmarkStart w:id="416" w:name="_Toc403755238"/>
       <w:bookmarkEnd w:id="407"/>
       <w:bookmarkEnd w:id="408"/>
       <w:bookmarkEnd w:id="409"/>
@@ -28882,7 +28796,7 @@
       <w:bookmarkStart w:id="418" w:name="_Toc395525188"/>
       <w:bookmarkStart w:id="419" w:name="_Toc395525732"/>
       <w:bookmarkStart w:id="420" w:name="_Toc403667061"/>
-      <w:bookmarkStart w:id="421" w:name="_Toc403753906"/>
+      <w:bookmarkStart w:id="421" w:name="_Toc403755239"/>
       <w:bookmarkEnd w:id="417"/>
       <w:r>
         <w:rPr>
@@ -28920,7 +28834,7 @@
         </w:rPr>
         <w:t xml:space="preserve">- Yourdon, Edward </w:t>
       </w:r>
-      <w:hyperlink r:id="rId45" w:anchor="_blank" w:history="1">
+      <w:hyperlink r:id="rId46" w:anchor="_blank" w:history="1">
         <w:r>
           <w:rPr>
             <w:rStyle w:val="Hipervnculo"/>
@@ -29096,8 +29010,8 @@
     </w:p>
     <w:p/>
     <w:sectPr>
-      <w:headerReference w:type="default" r:id="rId46"/>
-      <w:footerReference w:type="default" r:id="rId47"/>
+      <w:headerReference w:type="default" r:id="rId47"/>
+      <w:footerReference w:type="default" r:id="rId48"/>
       <w:pgSz w:w="11907" w:h="16839" w:code="9"/>
       <w:pgMar w:top="1440" w:right="1077" w:bottom="1440" w:left="1077" w:header="568" w:footer="709" w:gutter="0"/>
       <w:cols w:space="708"/>
@@ -29182,7 +29096,7 @@
         <w:noProof/>
         <w:color w:val="00349E"/>
       </w:rPr>
-      <w:t>26</w:t>
+      <w:t>20</w:t>
     </w:r>
     <w:r>
       <w:rPr>

</xml_diff>

<commit_message>
Se agrega Diagrama de ciclo de vida
</commit_message>
<xml_diff>
--- a/Proyecto Lenceria.docx
+++ b/Proyecto Lenceria.docx
@@ -18663,6 +18663,105 @@
           <w:lang w:val="es-AR"/>
         </w:rPr>
         <w:lastRenderedPageBreak/>
+        <w:t>Diagrama de ciclo de vida</w:t>
+      </w:r>
+    </w:p>
+    <w:p>
+      <w:pPr>
+        <w:rPr>
+          <w:lang w:val="es-AR"/>
+        </w:rPr>
+      </w:pPr>
+    </w:p>
+    <w:p>
+      <w:pPr>
+        <w:ind w:left="-426"/>
+        <w:rPr>
+          <w:lang w:val="es-AR"/>
+        </w:rPr>
+      </w:pPr>
+      <w:r>
+        <w:rPr>
+          <w:noProof/>
+          <w:lang w:val="es-AR" w:eastAsia="es-AR"/>
+        </w:rPr>
+        <w:drawing>
+          <wp:inline distT="0" distB="0" distL="0" distR="0">
+            <wp:extent cx="6888837" cy="6387548"/>
+            <wp:effectExtent l="19050" t="0" r="7263" b="0"/>
+            <wp:docPr id="10" name="9 Imagen" descr="ciclo de vida (1).jpg"/>
+            <wp:cNvGraphicFramePr>
+              <a:graphicFrameLocks xmlns:a="http://schemas.openxmlformats.org/drawingml/2006/main" noChangeAspect="1"/>
+            </wp:cNvGraphicFramePr>
+            <a:graphic xmlns:a="http://schemas.openxmlformats.org/drawingml/2006/main">
+              <a:graphicData uri="http://schemas.openxmlformats.org/drawingml/2006/picture">
+                <pic:pic xmlns:pic="http://schemas.openxmlformats.org/drawingml/2006/picture">
+                  <pic:nvPicPr>
+                    <pic:cNvPr id="0" name="ciclo de vida (1).jpg"/>
+                    <pic:cNvPicPr/>
+                  </pic:nvPicPr>
+                  <pic:blipFill>
+                    <a:blip r:embed="rId30"/>
+                    <a:stretch>
+                      <a:fillRect/>
+                    </a:stretch>
+                  </pic:blipFill>
+                  <pic:spPr>
+                    <a:xfrm>
+                      <a:off x="0" y="0"/>
+                      <a:ext cx="6886535" cy="6385414"/>
+                    </a:xfrm>
+                    <a:prstGeom prst="rect">
+                      <a:avLst/>
+                    </a:prstGeom>
+                  </pic:spPr>
+                </pic:pic>
+              </a:graphicData>
+            </a:graphic>
+          </wp:inline>
+        </w:drawing>
+      </w:r>
+    </w:p>
+    <w:p>
+      <w:pPr>
+        <w:pStyle w:val="Ttulo1"/>
+        <w:rPr>
+          <w:lang w:val="es-AR"/>
+        </w:rPr>
+      </w:pPr>
+    </w:p>
+    <w:p>
+      <w:pPr>
+        <w:spacing w:after="0" w:line="240" w:lineRule="auto"/>
+        <w:rPr>
+          <w:rFonts w:eastAsia="Times New Roman"/>
+          <w:b/>
+          <w:bCs/>
+          <w:color w:val="E40059"/>
+          <w:sz w:val="28"/>
+          <w:szCs w:val="28"/>
+          <w:lang w:val="es-AR"/>
+        </w:rPr>
+      </w:pPr>
+      <w:r>
+        <w:rPr>
+          <w:lang w:val="es-AR"/>
+        </w:rPr>
+        <w:br w:type="page"/>
+      </w:r>
+    </w:p>
+    <w:p>
+      <w:pPr>
+        <w:pStyle w:val="Ttulo1"/>
+        <w:rPr>
+          <w:lang w:val="es-AR"/>
+        </w:rPr>
+      </w:pPr>
+      <w:r>
+        <w:rPr>
+          <w:lang w:val="es-AR"/>
+        </w:rPr>
+        <w:lastRenderedPageBreak/>
         <w:t>Definición de Tablas, detalles</w:t>
       </w:r>
       <w:bookmarkEnd w:id="296"/>
@@ -19351,7 +19450,7 @@
                     </pic:cNvPicPr>
                   </pic:nvPicPr>
                   <pic:blipFill>
-                    <a:blip r:embed="rId30" cstate="print"/>
+                    <a:blip r:embed="rId31" cstate="print"/>
                     <a:srcRect/>
                     <a:stretch>
                       <a:fillRect/>
@@ -20096,7 +20195,7 @@
                     </pic:cNvPicPr>
                   </pic:nvPicPr>
                   <pic:blipFill>
-                    <a:blip r:embed="rId31" cstate="print"/>
+                    <a:blip r:embed="rId32" cstate="print"/>
                     <a:srcRect/>
                     <a:stretch>
                       <a:fillRect/>
@@ -21363,7 +21462,7 @@
                     </pic:cNvPicPr>
                   </pic:nvPicPr>
                   <pic:blipFill>
-                    <a:blip r:embed="rId32" cstate="print"/>
+                    <a:blip r:embed="rId33" cstate="print"/>
                     <a:srcRect/>
                     <a:stretch>
                       <a:fillRect/>
@@ -22133,7 +22232,7 @@
                     </pic:cNvPicPr>
                   </pic:nvPicPr>
                   <pic:blipFill>
-                    <a:blip r:embed="rId33" cstate="print"/>
+                    <a:blip r:embed="rId34" cstate="print"/>
                     <a:srcRect/>
                     <a:stretch>
                       <a:fillRect/>
@@ -23715,7 +23814,7 @@
                     </pic:cNvPicPr>
                   </pic:nvPicPr>
                   <pic:blipFill>
-                    <a:blip r:embed="rId34" cstate="print"/>
+                    <a:blip r:embed="rId35" cstate="print"/>
                     <a:srcRect/>
                     <a:stretch>
                       <a:fillRect/>
@@ -24916,7 +25015,7 @@
                     </pic:cNvPicPr>
                   </pic:nvPicPr>
                   <pic:blipFill>
-                    <a:blip r:embed="rId35" cstate="print"/>
+                    <a:blip r:embed="rId36" cstate="print"/>
                     <a:srcRect/>
                     <a:stretch>
                       <a:fillRect/>
@@ -26692,7 +26791,7 @@
                     </pic:cNvPicPr>
                   </pic:nvPicPr>
                   <pic:blipFill>
-                    <a:blip r:embed="rId36" cstate="print"/>
+                    <a:blip r:embed="rId37" cstate="print"/>
                     <a:srcRect/>
                     <a:stretch>
                       <a:fillRect/>
@@ -26807,7 +26906,7 @@
                     </pic:cNvPicPr>
                   </pic:nvPicPr>
                   <pic:blipFill>
-                    <a:blip r:embed="rId37" cstate="print"/>
+                    <a:blip r:embed="rId38" cstate="print"/>
                     <a:srcRect/>
                     <a:stretch>
                       <a:fillRect/>
@@ -28997,7 +29096,7 @@
                     </pic:cNvPicPr>
                   </pic:nvPicPr>
                   <pic:blipFill>
-                    <a:blip r:embed="rId38" cstate="print"/>
+                    <a:blip r:embed="rId39" cstate="print"/>
                     <a:srcRect/>
                     <a:stretch>
                       <a:fillRect/>
@@ -29111,7 +29210,7 @@
                     </pic:cNvPicPr>
                   </pic:nvPicPr>
                   <pic:blipFill>
-                    <a:blip r:embed="rId39" cstate="print"/>
+                    <a:blip r:embed="rId40" cstate="print"/>
                     <a:srcRect/>
                     <a:stretch>
                       <a:fillRect/>
@@ -30649,7 +30748,7 @@
                     </pic:cNvPicPr>
                   </pic:nvPicPr>
                   <pic:blipFill>
-                    <a:blip r:embed="rId40" cstate="print"/>
+                    <a:blip r:embed="rId41" cstate="print"/>
                     <a:srcRect/>
                     <a:stretch>
                       <a:fillRect/>
@@ -30738,10 +30837,10 @@
       <w:bookmarkStart w:id="375" w:name="__RefHeading__118_864570552"/>
       <w:bookmarkStart w:id="376" w:name="__RefHeading__172_828509656"/>
       <w:bookmarkStart w:id="377" w:name="__RefHeading__262_2121180832"/>
-      <w:bookmarkStart w:id="378" w:name="_Toc395525187"/>
-      <w:bookmarkStart w:id="379" w:name="_Toc395525731"/>
-      <w:bookmarkStart w:id="380" w:name="_Toc403667060"/>
-      <w:bookmarkStart w:id="381" w:name="_Toc404185205"/>
+      <w:bookmarkStart w:id="378" w:name="_Toc404185205"/>
+      <w:bookmarkStart w:id="379" w:name="_Toc395525187"/>
+      <w:bookmarkStart w:id="380" w:name="_Toc395525731"/>
+      <w:bookmarkStart w:id="381" w:name="_Toc403667060"/>
       <w:bookmarkEnd w:id="353"/>
       <w:bookmarkEnd w:id="354"/>
       <w:bookmarkEnd w:id="355"/>
@@ -30776,7 +30875,7 @@
         <w:lastRenderedPageBreak/>
         <w:t>Anexos</w:t>
       </w:r>
-      <w:bookmarkEnd w:id="381"/>
+      <w:bookmarkEnd w:id="378"/>
       <w:r>
         <w:rPr>
           <w:rFonts w:ascii="Verdana" w:hAnsi="Verdana" w:cs="Verdana"/>
@@ -30801,7 +30900,7 @@
           <w:lang w:val="es-AR"/>
         </w:rPr>
       </w:pPr>
-      <w:hyperlink r:id="rId41" w:history="1">
+      <w:hyperlink r:id="rId42" w:history="1">
         <w:bookmarkStart w:id="382" w:name="_Toc404185206"/>
         <w:r>
           <w:rPr>
@@ -30831,7 +30930,7 @@
           <w:lang w:val="es-AR"/>
         </w:rPr>
       </w:pPr>
-      <w:hyperlink r:id="rId42" w:history="1">
+      <w:hyperlink r:id="rId43" w:history="1">
         <w:bookmarkStart w:id="383" w:name="_Toc404185207"/>
         <w:r>
           <w:rPr>
@@ -30861,7 +30960,7 @@
           <w:lang w:val="es-AR"/>
         </w:rPr>
       </w:pPr>
-      <w:hyperlink r:id="rId43" w:history="1">
+      <w:hyperlink r:id="rId44" w:history="1">
         <w:bookmarkStart w:id="384" w:name="_Toc404185208"/>
         <w:r>
           <w:rPr>
@@ -30891,7 +30990,7 @@
           <w:lang w:val="es-AR"/>
         </w:rPr>
       </w:pPr>
-      <w:hyperlink r:id="rId44" w:history="1">
+      <w:hyperlink r:id="rId45" w:history="1">
         <w:bookmarkStart w:id="385" w:name="_Toc404185209"/>
         <w:r>
           <w:rPr>
@@ -30921,7 +31020,7 @@
           <w:lang w:val="es-AR"/>
         </w:rPr>
       </w:pPr>
-      <w:hyperlink r:id="rId45" w:history="1">
+      <w:hyperlink r:id="rId46" w:history="1">
         <w:bookmarkStart w:id="386" w:name="_Toc404185210"/>
         <w:r>
           <w:rPr>
@@ -30951,7 +31050,7 @@
           <w:lang w:val="es-AR"/>
         </w:rPr>
       </w:pPr>
-      <w:hyperlink r:id="rId46" w:history="1">
+      <w:hyperlink r:id="rId47" w:history="1">
         <w:bookmarkStart w:id="387" w:name="_Toc404185211"/>
         <w:r>
           <w:rPr>
@@ -30981,7 +31080,7 @@
           <w:lang w:val="es-AR"/>
         </w:rPr>
       </w:pPr>
-      <w:hyperlink r:id="rId47" w:history="1">
+      <w:hyperlink r:id="rId48" w:history="1">
         <w:bookmarkStart w:id="388" w:name="_Toc404185212"/>
         <w:r>
           <w:rPr>
@@ -31030,9 +31129,9 @@
         <w:lastRenderedPageBreak/>
         <w:t>Anexos D – Referencias utilizadas</w:t>
       </w:r>
-      <w:bookmarkEnd w:id="378"/>
       <w:bookmarkEnd w:id="379"/>
       <w:bookmarkEnd w:id="380"/>
+      <w:bookmarkEnd w:id="381"/>
       <w:bookmarkEnd w:id="389"/>
     </w:p>
     <w:p>
@@ -31097,7 +31196,7 @@
         </w:rPr>
         <w:t xml:space="preserve">- Yourdon, Edward </w:t>
       </w:r>
-      <w:hyperlink r:id="rId48" w:anchor="_blank" w:history="1">
+      <w:hyperlink r:id="rId49" w:anchor="_blank" w:history="1">
         <w:r>
           <w:rPr>
             <w:rStyle w:val="Hipervnculo"/>
@@ -31273,8 +31372,8 @@
     </w:p>
     <w:p/>
     <w:sectPr>
-      <w:headerReference w:type="default" r:id="rId49"/>
-      <w:footerReference w:type="default" r:id="rId50"/>
+      <w:headerReference w:type="default" r:id="rId50"/>
+      <w:footerReference w:type="default" r:id="rId51"/>
       <w:pgSz w:w="11907" w:h="16839" w:code="9"/>
       <w:pgMar w:top="1440" w:right="1077" w:bottom="1440" w:left="1077" w:header="568" w:footer="709" w:gutter="0"/>
       <w:cols w:space="708"/>
@@ -31359,7 +31458,7 @@
         <w:noProof/>
         <w:color w:val="00349E"/>
       </w:rPr>
-      <w:t>44</w:t>
+      <w:t>40</w:t>
     </w:r>
     <w:r>
       <w:rPr>

</xml_diff>